<commit_message>
Finalização e ajuste das perguntas feitas em sala
</commit_message>
<xml_diff>
--- a/Documentação-Engenharia/Requisitos/Entrevista.docx
+++ b/Documentação-Engenharia/Requisitos/Entrevista.docx
@@ -19,10 +19,28 @@
         </w:rPr>
         <w:t>Perguntas</w:t>
       </w:r>
-    </w:p>
-    <w:p>
-      <w:pPr>
-        <w:pStyle w:val="ListParagraph"/>
+      <w:r>
+        <w:rPr>
+          <w:rFonts w:ascii="Arial" w:hAnsi="Arial" w:cs="Arial"/>
+          <w:sz w:val="44"/>
+          <w:szCs w:val="44"/>
+        </w:rPr>
+        <w:t xml:space="preserve"> - Estacionamento</w:t>
+      </w:r>
+    </w:p>
+    <w:p>
+      <w:pPr>
+        <w:jc w:val="center"/>
+        <w:rPr>
+          <w:rFonts w:ascii="Arial" w:hAnsi="Arial" w:cs="Arial"/>
+          <w:sz w:val="44"/>
+          <w:szCs w:val="44"/>
+        </w:rPr>
+      </w:pPr>
+    </w:p>
+    <w:p>
+      <w:pPr>
+        <w:pStyle w:val="PargrafodaLista"/>
         <w:numPr>
           <w:ilvl w:val="0"/>
           <w:numId w:val="5"/>
@@ -44,7 +62,16 @@
     </w:p>
     <w:p>
       <w:pPr>
-        <w:pStyle w:val="ListParagraph"/>
+        <w:rPr>
+          <w:rFonts w:ascii="Arial" w:hAnsi="Arial" w:cs="Arial"/>
+          <w:sz w:val="28"/>
+          <w:szCs w:val="28"/>
+        </w:rPr>
+      </w:pPr>
+    </w:p>
+    <w:p>
+      <w:pPr>
+        <w:pStyle w:val="PargrafodaLista"/>
         <w:numPr>
           <w:ilvl w:val="0"/>
           <w:numId w:val="5"/>
@@ -61,12 +88,37 @@
           <w:sz w:val="28"/>
           <w:szCs w:val="28"/>
         </w:rPr>
-        <w:t>Seria produtivo ter a empresa dividida em blocos, otimizaria a produção?</w:t>
-      </w:r>
-    </w:p>
-    <w:p>
-      <w:pPr>
-        <w:pStyle w:val="ListParagraph"/>
+        <w:t>Seria produtivo ter a empresa dividida em blocos</w:t>
+      </w:r>
+      <w:r>
+        <w:rPr>
+          <w:rFonts w:ascii="Arial" w:hAnsi="Arial" w:cs="Arial"/>
+          <w:sz w:val="28"/>
+          <w:szCs w:val="28"/>
+        </w:rPr>
+        <w:t xml:space="preserve"> (cada um com 2 funcionários)</w:t>
+      </w:r>
+      <w:r>
+        <w:rPr>
+          <w:rFonts w:ascii="Arial" w:hAnsi="Arial" w:cs="Arial"/>
+          <w:sz w:val="28"/>
+          <w:szCs w:val="28"/>
+        </w:rPr>
+        <w:t>, otimizaria a produção?</w:t>
+      </w:r>
+    </w:p>
+    <w:p>
+      <w:pPr>
+        <w:rPr>
+          <w:rFonts w:ascii="Arial" w:hAnsi="Arial" w:cs="Arial"/>
+          <w:sz w:val="28"/>
+          <w:szCs w:val="28"/>
+        </w:rPr>
+      </w:pPr>
+    </w:p>
+    <w:p>
+      <w:pPr>
+        <w:pStyle w:val="PargrafodaLista"/>
         <w:numPr>
           <w:ilvl w:val="0"/>
           <w:numId w:val="5"/>
@@ -83,20 +135,77 @@
           <w:sz w:val="28"/>
           <w:szCs w:val="28"/>
         </w:rPr>
-        <w:t xml:space="preserve">As vagas do estacionamento já são divididas pelo porte do veículo? Se não, </w:t>
-      </w:r>
-      <w:r>
-        <w:rPr>
-          <w:rFonts w:ascii="Arial" w:hAnsi="Arial" w:cs="Arial"/>
-          <w:sz w:val="28"/>
-          <w:szCs w:val="28"/>
-        </w:rPr>
-        <w:t xml:space="preserve">seria interessante essa mudança. </w:t>
-      </w:r>
-    </w:p>
-    <w:p>
-      <w:pPr>
-        <w:pStyle w:val="ListParagraph"/>
+        <w:t>As vagas do estacionamento já são divididas pelo porte</w:t>
+      </w:r>
+      <w:r>
+        <w:rPr>
+          <w:rFonts w:ascii="Arial" w:hAnsi="Arial" w:cs="Arial"/>
+          <w:sz w:val="28"/>
+          <w:szCs w:val="28"/>
+        </w:rPr>
+        <w:t xml:space="preserve"> (picape, SUV, hatch)</w:t>
+      </w:r>
+      <w:r>
+        <w:rPr>
+          <w:rFonts w:ascii="Arial" w:hAnsi="Arial" w:cs="Arial"/>
+          <w:sz w:val="28"/>
+          <w:szCs w:val="28"/>
+        </w:rPr>
+        <w:t xml:space="preserve"> </w:t>
+      </w:r>
+      <w:r>
+        <w:rPr>
+          <w:rFonts w:ascii="Arial" w:hAnsi="Arial" w:cs="Arial"/>
+          <w:sz w:val="28"/>
+          <w:szCs w:val="28"/>
+        </w:rPr>
+        <w:t>ou categoria (carro ou moto)</w:t>
+      </w:r>
+      <w:r>
+        <w:rPr>
+          <w:rFonts w:ascii="Arial" w:hAnsi="Arial" w:cs="Arial"/>
+          <w:sz w:val="28"/>
+          <w:szCs w:val="28"/>
+        </w:rPr>
+        <w:t xml:space="preserve">? Se não, </w:t>
+      </w:r>
+      <w:r>
+        <w:rPr>
+          <w:rFonts w:ascii="Arial" w:hAnsi="Arial" w:cs="Arial"/>
+          <w:sz w:val="28"/>
+          <w:szCs w:val="28"/>
+        </w:rPr>
+        <w:t xml:space="preserve">seria interessante </w:t>
+      </w:r>
+      <w:r>
+        <w:rPr>
+          <w:rFonts w:ascii="Arial" w:hAnsi="Arial" w:cs="Arial"/>
+          <w:sz w:val="28"/>
+          <w:szCs w:val="28"/>
+        </w:rPr>
+        <w:t>a aplicação desse conceito</w:t>
+      </w:r>
+      <w:r>
+        <w:rPr>
+          <w:rFonts w:ascii="Arial" w:hAnsi="Arial" w:cs="Arial"/>
+          <w:sz w:val="28"/>
+          <w:szCs w:val="28"/>
+        </w:rPr>
+        <w:t>?</w:t>
+      </w:r>
+    </w:p>
+    <w:p>
+      <w:pPr>
+        <w:rPr>
+          <w:rFonts w:ascii="Arial" w:hAnsi="Arial" w:cs="Arial"/>
+          <w:sz w:val="28"/>
+          <w:szCs w:val="28"/>
+        </w:rPr>
+      </w:pPr>
+    </w:p>
+    <w:p>
+      <w:pPr>
+        <w:pStyle w:val="PargrafodaLista"/>
         <w:numPr>
           <w:ilvl w:val="0"/>
           <w:numId w:val="5"/>
@@ -113,12 +222,29 @@
           <w:sz w:val="28"/>
           <w:szCs w:val="28"/>
         </w:rPr>
-        <w:t>Como é feito o calculo do tempo de permanência?</w:t>
-      </w:r>
-    </w:p>
-    <w:p>
-      <w:pPr>
-        <w:pStyle w:val="ListParagraph"/>
+        <w:t>Como é feito o calculo do tempo de permanência</w:t>
+      </w:r>
+      <w:r>
+        <w:rPr>
+          <w:rFonts w:ascii="Arial" w:hAnsi="Arial" w:cs="Arial"/>
+          <w:sz w:val="28"/>
+          <w:szCs w:val="28"/>
+        </w:rPr>
+        <w:t>, existe algum plano diário ou mensal para clientes?</w:t>
+      </w:r>
+    </w:p>
+    <w:p>
+      <w:pPr>
+        <w:rPr>
+          <w:rFonts w:ascii="Arial" w:hAnsi="Arial" w:cs="Arial"/>
+          <w:sz w:val="28"/>
+          <w:szCs w:val="28"/>
+        </w:rPr>
+      </w:pPr>
+    </w:p>
+    <w:p>
+      <w:pPr>
+        <w:pStyle w:val="PargrafodaLista"/>
         <w:numPr>
           <w:ilvl w:val="0"/>
           <w:numId w:val="5"/>
@@ -135,12 +261,21 @@
           <w:sz w:val="28"/>
           <w:szCs w:val="28"/>
         </w:rPr>
-        <w:t xml:space="preserve">Existe algum problema de superlotação? </w:t>
-      </w:r>
-    </w:p>
-    <w:p>
-      <w:pPr>
-        <w:pStyle w:val="ListParagraph"/>
+        <w:t>Já ocorreu algum problema de superlotação? Se sim, qual a frequência?</w:t>
+      </w:r>
+    </w:p>
+    <w:p>
+      <w:pPr>
+        <w:rPr>
+          <w:rFonts w:ascii="Arial" w:hAnsi="Arial" w:cs="Arial"/>
+          <w:sz w:val="28"/>
+          <w:szCs w:val="28"/>
+        </w:rPr>
+      </w:pPr>
+    </w:p>
+    <w:p>
+      <w:pPr>
+        <w:pStyle w:val="PargrafodaLista"/>
         <w:numPr>
           <w:ilvl w:val="0"/>
           <w:numId w:val="5"/>
@@ -157,12 +292,45 @@
           <w:sz w:val="28"/>
           <w:szCs w:val="28"/>
         </w:rPr>
-        <w:t>De que forma são distribuídas as tarefas de cada manobrista?</w:t>
-      </w:r>
-    </w:p>
-    <w:p>
-      <w:pPr>
-        <w:pStyle w:val="ListParagraph"/>
+        <w:t>De que forma são distribuídas as tarefas de cada manobrista</w:t>
+      </w:r>
+      <w:r>
+        <w:rPr>
+          <w:rFonts w:ascii="Arial" w:hAnsi="Arial" w:cs="Arial"/>
+          <w:sz w:val="28"/>
+          <w:szCs w:val="28"/>
+        </w:rPr>
+        <w:t xml:space="preserve"> atualmente</w:t>
+      </w:r>
+      <w:r>
+        <w:rPr>
+          <w:rFonts w:ascii="Arial" w:hAnsi="Arial" w:cs="Arial"/>
+          <w:sz w:val="28"/>
+          <w:szCs w:val="28"/>
+        </w:rPr>
+        <w:t>?</w:t>
+      </w:r>
+      <w:r>
+        <w:rPr>
+          <w:rFonts w:ascii="Arial" w:hAnsi="Arial" w:cs="Arial"/>
+          <w:sz w:val="28"/>
+          <w:szCs w:val="28"/>
+        </w:rPr>
+        <w:t xml:space="preserve"> </w:t>
+      </w:r>
+    </w:p>
+    <w:p>
+      <w:pPr>
+        <w:rPr>
+          <w:rFonts w:ascii="Arial" w:hAnsi="Arial" w:cs="Arial"/>
+          <w:sz w:val="28"/>
+          <w:szCs w:val="28"/>
+        </w:rPr>
+      </w:pPr>
+    </w:p>
+    <w:p>
+      <w:pPr>
+        <w:pStyle w:val="PargrafodaLista"/>
         <w:numPr>
           <w:ilvl w:val="0"/>
           <w:numId w:val="5"/>
@@ -179,19 +347,51 @@
           <w:sz w:val="28"/>
           <w:szCs w:val="28"/>
         </w:rPr>
-        <w:t xml:space="preserve">Existe algum controle de tempo de permanência, se não, gostaria do serviço? </w:t>
-      </w:r>
-    </w:p>
-    <w:p>
-      <w:pPr>
-        <w:rPr>
-          <w:rFonts w:ascii="Arial" w:hAnsi="Arial" w:cs="Arial"/>
-          <w:sz w:val="28"/>
-          <w:szCs w:val="28"/>
-        </w:rPr>
-      </w:pPr>
+        <w:t>Existe algum controle de tempo de permanência</w:t>
+      </w:r>
+      <w:r>
+        <w:rPr>
+          <w:rFonts w:ascii="Arial" w:hAnsi="Arial" w:cs="Arial"/>
+          <w:sz w:val="28"/>
+          <w:szCs w:val="28"/>
+        </w:rPr>
+        <w:t>. S</w:t>
+      </w:r>
+      <w:r>
+        <w:rPr>
+          <w:rFonts w:ascii="Arial" w:hAnsi="Arial" w:cs="Arial"/>
+          <w:sz w:val="28"/>
+          <w:szCs w:val="28"/>
+        </w:rPr>
+        <w:t>e não,</w:t>
+      </w:r>
+      <w:r>
+        <w:rPr>
+          <w:rFonts w:ascii="Arial" w:hAnsi="Arial" w:cs="Arial"/>
+          <w:sz w:val="28"/>
+          <w:szCs w:val="28"/>
+        </w:rPr>
+        <w:t xml:space="preserve"> seria interessante a aplicação dessa funcionalidade ao projeto</w:t>
+      </w:r>
+      <w:r>
+        <w:rPr>
+          <w:rFonts w:ascii="Arial" w:hAnsi="Arial" w:cs="Arial"/>
+          <w:sz w:val="28"/>
+          <w:szCs w:val="28"/>
+        </w:rPr>
+        <w:t xml:space="preserve">? </w:t>
+      </w:r>
       <w:bookmarkStart w:id="0" w:name="_GoBack"/>
       <w:bookmarkEnd w:id="0"/>
+    </w:p>
+    <w:p>
+      <w:pPr>
+        <w:rPr>
+          <w:rFonts w:ascii="Arial" w:hAnsi="Arial" w:cs="Arial"/>
+          <w:sz w:val="28"/>
+          <w:szCs w:val="28"/>
+        </w:rPr>
+      </w:pPr>
     </w:p>
     <w:sectPr>
       <w:pgSz w:w="11906" w:h="16838"/>
@@ -851,7 +1051,7 @@
       </w:pPr>
     </w:pPrDefault>
   </w:docDefaults>
-  <w:latentStyles w:defLockedState="0" w:defUIPriority="99" w:defSemiHidden="0" w:defUnhideWhenUsed="0" w:defQFormat="0" w:count="375">
+  <w:latentStyles w:defLockedState="0" w:defUIPriority="99" w:defSemiHidden="0" w:defUnhideWhenUsed="0" w:defQFormat="0" w:count="376">
     <w:lsdException w:name="Normal" w:uiPriority="0" w:qFormat="1"/>
     <w:lsdException w:name="heading 1" w:uiPriority="9" w:qFormat="1"/>
     <w:lsdException w:name="heading 2" w:semiHidden="1" w:uiPriority="9" w:unhideWhenUsed="1" w:qFormat="1"/>
@@ -957,7 +1157,6 @@
     <w:lsdException w:name="HTML Sample" w:semiHidden="1" w:unhideWhenUsed="1"/>
     <w:lsdException w:name="HTML Typewriter" w:semiHidden="1" w:unhideWhenUsed="1"/>
     <w:lsdException w:name="HTML Variable" w:semiHidden="1" w:unhideWhenUsed="1"/>
-    <w:lsdException w:name="Normal Table" w:semiHidden="1" w:unhideWhenUsed="1"/>
     <w:lsdException w:name="annotation subject" w:semiHidden="1" w:unhideWhenUsed="1"/>
     <w:lsdException w:name="No List" w:semiHidden="1" w:unhideWhenUsed="1"/>
     <w:lsdException w:name="Outline List 1" w:semiHidden="1" w:unhideWhenUsed="1"/>
@@ -1004,10 +1203,8 @@
     <w:lsdException w:name="Table Subtle 2" w:semiHidden="1" w:unhideWhenUsed="1"/>
     <w:lsdException w:name="Table Web 1" w:semiHidden="1" w:unhideWhenUsed="1"/>
     <w:lsdException w:name="Table Web 2" w:semiHidden="1" w:unhideWhenUsed="1"/>
-    <w:lsdException w:name="Table Web 3" w:semiHidden="1" w:unhideWhenUsed="1"/>
     <w:lsdException w:name="Balloon Text" w:semiHidden="1" w:unhideWhenUsed="1"/>
     <w:lsdException w:name="Table Grid" w:uiPriority="39"/>
-    <w:lsdException w:name="Table Theme" w:semiHidden="1" w:unhideWhenUsed="1"/>
     <w:lsdException w:name="Placeholder Text" w:semiHidden="1"/>
     <w:lsdException w:name="No Spacing" w:uiPriority="1" w:qFormat="1"/>
     <w:lsdException w:name="Light Shading" w:uiPriority="60"/>
@@ -1227,18 +1424,19 @@
     <w:lsdException w:name="Smart Hyperlink" w:semiHidden="1" w:unhideWhenUsed="1"/>
     <w:lsdException w:name="Hashtag" w:semiHidden="1" w:unhideWhenUsed="1"/>
     <w:lsdException w:name="Unresolved Mention" w:semiHidden="1" w:unhideWhenUsed="1"/>
+    <w:lsdException w:name="Smart Link" w:semiHidden="1" w:unhideWhenUsed="1"/>
   </w:latentStyles>
   <w:style w:type="paragraph" w:default="1" w:styleId="Normal">
     <w:name w:val="Normal"/>
     <w:qFormat/>
   </w:style>
-  <w:style w:type="character" w:default="1" w:styleId="DefaultParagraphFont">
+  <w:style w:type="character" w:default="1" w:styleId="Fontepargpadro">
     <w:name w:val="Default Paragraph Font"/>
     <w:uiPriority w:val="1"/>
     <w:semiHidden/>
     <w:unhideWhenUsed/>
   </w:style>
-  <w:style w:type="table" w:default="1" w:styleId="TableNormal">
+  <w:style w:type="table" w:default="1" w:styleId="Tabelanormal">
     <w:name w:val="Normal Table"/>
     <w:uiPriority w:val="99"/>
     <w:semiHidden/>
@@ -1253,16 +1451,16 @@
       </w:tblCellMar>
     </w:tblPr>
   </w:style>
-  <w:style w:type="numbering" w:default="1" w:styleId="NoList">
+  <w:style w:type="numbering" w:default="1" w:styleId="Semlista">
     <w:name w:val="No List"/>
     <w:uiPriority w:val="99"/>
     <w:semiHidden/>
     <w:unhideWhenUsed/>
   </w:style>
-  <w:style w:type="paragraph" w:styleId="Header">
+  <w:style w:type="paragraph" w:styleId="Cabealho">
     <w:name w:val="header"/>
     <w:basedOn w:val="Normal"/>
-    <w:link w:val="HeaderChar"/>
+    <w:link w:val="CabealhoChar"/>
     <w:uiPriority w:val="99"/>
     <w:unhideWhenUsed/>
     <w:rsid w:val="003A79C8"/>
@@ -1274,17 +1472,17 @@
       <w:spacing w:after="0" w:line="240" w:lineRule="auto"/>
     </w:pPr>
   </w:style>
-  <w:style w:type="character" w:customStyle="1" w:styleId="HeaderChar">
-    <w:name w:val="Header Char"/>
-    <w:basedOn w:val="DefaultParagraphFont"/>
-    <w:link w:val="Header"/>
+  <w:style w:type="character" w:customStyle="1" w:styleId="CabealhoChar">
+    <w:name w:val="Cabeçalho Char"/>
+    <w:basedOn w:val="Fontepargpadro"/>
+    <w:link w:val="Cabealho"/>
     <w:uiPriority w:val="99"/>
     <w:rsid w:val="003A79C8"/>
   </w:style>
-  <w:style w:type="paragraph" w:styleId="Footer">
+  <w:style w:type="paragraph" w:styleId="Rodap">
     <w:name w:val="footer"/>
     <w:basedOn w:val="Normal"/>
-    <w:link w:val="FooterChar"/>
+    <w:link w:val="RodapChar"/>
     <w:uiPriority w:val="99"/>
     <w:unhideWhenUsed/>
     <w:rsid w:val="003A79C8"/>
@@ -1296,14 +1494,14 @@
       <w:spacing w:after="0" w:line="240" w:lineRule="auto"/>
     </w:pPr>
   </w:style>
-  <w:style w:type="character" w:customStyle="1" w:styleId="FooterChar">
-    <w:name w:val="Footer Char"/>
-    <w:basedOn w:val="DefaultParagraphFont"/>
-    <w:link w:val="Footer"/>
+  <w:style w:type="character" w:customStyle="1" w:styleId="RodapChar">
+    <w:name w:val="Rodapé Char"/>
+    <w:basedOn w:val="Fontepargpadro"/>
+    <w:link w:val="Rodap"/>
     <w:uiPriority w:val="99"/>
     <w:rsid w:val="003A79C8"/>
   </w:style>
-  <w:style w:type="paragraph" w:styleId="ListParagraph">
+  <w:style w:type="paragraph" w:styleId="PargrafodaLista">
     <w:name w:val="List Paragraph"/>
     <w:basedOn w:val="Normal"/>
     <w:uiPriority w:val="34"/>

</xml_diff>